<commit_message>
Panic mode zdjęcia z maila
</commit_message>
<xml_diff>
--- a/Cw1Filtry/sprawko_nowa_wersja.docx
+++ b/Cw1Filtry/sprawko_nowa_wersja.docx
@@ -5280,26 +5280,35 @@
         </w:rPr>
         <w:t>, 11300 Hz.</w:t>
       </w:r>
-    </w:p>
-    <w:p>
-      <w:pPr>
-        <w:tabs>
-          <w:tab w:val="left" w:pos="1665"/>
-        </w:tabs>
-        <w:jc w:val="both"/>
+      <w:r>
         <w:rPr>
           <w:noProof/>
           <w:lang w:eastAsia="pl-PL"/>
         </w:rPr>
-      </w:pPr>
+        <w:t xml:space="preserve"> Załączono również odpowiednie przebiegi napięciowe zebrane eksperymentalnie (na czarnym tle – przebieg </w:t>
+      </w:r>
       <w:r>
         <w:rPr>
           <w:noProof/>
           <w:lang w:eastAsia="pl-PL"/>
         </w:rPr>
         <w:lastRenderedPageBreak/>
+        <w:t>zielony to sygnał wejściowy, przebieg niebieski to sygnał wyjściowy).</w:t>
+      </w:r>
+      <w:r>
+        <w:rPr>
+          <w:noProof/>
+          <w:lang w:eastAsia="pl-PL"/>
+        </w:rPr>
+        <w:t xml:space="preserve"> </w:t>
+      </w:r>
+      <w:r>
+        <w:rPr>
+          <w:noProof/>
+          <w:lang w:eastAsia="pl-PL"/>
+        </w:rPr>
         <w:drawing>
-          <wp:inline distT="0" distB="0" distL="0" distR="0">
+          <wp:inline distT="0" distB="0" distL="0" distR="0" wp14:anchorId="376C078C" wp14:editId="466A4CBE">
             <wp:extent cx="5760720" cy="4347210"/>
             <wp:effectExtent l="0" t="0" r="0" b="0"/>
             <wp:docPr id="25" name="Picture 25"/>
@@ -5346,7 +5355,62 @@
           <w:lang w:eastAsia="pl-PL"/>
         </w:rPr>
         <w:drawing>
-          <wp:inline distT="0" distB="0" distL="0" distR="0">
+          <wp:inline distT="0" distB="0" distL="0" distR="0" wp14:anchorId="66D157B0" wp14:editId="081DEB69">
+            <wp:extent cx="5760720" cy="4170571"/>
+            <wp:effectExtent l="0" t="0" r="0" b="1905"/>
+            <wp:docPr id="3" name="Picture 3" descr="D:\GitHub\EWEF\Cw1Filtry\Rzeczy z maila\obróbka\gornoprzepustowy 01fg.png"/>
+            <wp:cNvGraphicFramePr>
+              <a:graphicFrameLocks xmlns:a="http://schemas.openxmlformats.org/drawingml/2006/main" noChangeAspect="1"/>
+            </wp:cNvGraphicFramePr>
+            <a:graphic xmlns:a="http://schemas.openxmlformats.org/drawingml/2006/main">
+              <a:graphicData uri="http://schemas.openxmlformats.org/drawingml/2006/picture">
+                <pic:pic xmlns:pic="http://schemas.openxmlformats.org/drawingml/2006/picture">
+                  <pic:nvPicPr>
+                    <pic:cNvPr id="0" name="Picture 1" descr="D:\GitHub\EWEF\Cw1Filtry\Rzeczy z maila\obróbka\gornoprzepustowy 01fg.png"/>
+                    <pic:cNvPicPr>
+                      <a:picLocks noChangeAspect="1" noChangeArrowheads="1"/>
+                    </pic:cNvPicPr>
+                  </pic:nvPicPr>
+                  <pic:blipFill>
+                    <a:blip r:embed="rId15">
+                      <a:extLst>
+                        <a:ext uri="{28A0092B-C50C-407E-A947-70E740481C1C}">
+                          <a14:useLocalDpi xmlns:a14="http://schemas.microsoft.com/office/drawing/2010/main" val="0"/>
+                        </a:ext>
+                      </a:extLst>
+                    </a:blip>
+                    <a:srcRect/>
+                    <a:stretch>
+                      <a:fillRect/>
+                    </a:stretch>
+                  </pic:blipFill>
+                  <pic:spPr bwMode="auto">
+                    <a:xfrm>
+                      <a:off x="0" y="0"/>
+                      <a:ext cx="5760720" cy="4170571"/>
+                    </a:xfrm>
+                    <a:prstGeom prst="rect">
+                      <a:avLst/>
+                    </a:prstGeom>
+                    <a:noFill/>
+                    <a:ln>
+                      <a:noFill/>
+                    </a:ln>
+                  </pic:spPr>
+                </pic:pic>
+              </a:graphicData>
+            </a:graphic>
+          </wp:inline>
+        </w:drawing>
+      </w:r>
+      <w:r>
+        <w:rPr>
+          <w:noProof/>
+          <w:lang w:eastAsia="pl-PL"/>
+        </w:rPr>
+        <w:lastRenderedPageBreak/>
+        <w:drawing>
+          <wp:inline distT="0" distB="0" distL="0" distR="0" wp14:anchorId="3BF1F0C1" wp14:editId="4BADEA7D">
             <wp:extent cx="5760720" cy="4347210"/>
             <wp:effectExtent l="0" t="0" r="0" b="0"/>
             <wp:docPr id="26" name="Picture 26"/>
@@ -5358,54 +5422,6 @@
                 <pic:pic xmlns:pic="http://schemas.openxmlformats.org/drawingml/2006/picture">
                   <pic:nvPicPr>
                     <pic:cNvPr id="26" name="Highpass1.png"/>
-                    <pic:cNvPicPr/>
-                  </pic:nvPicPr>
-                  <pic:blipFill>
-                    <a:blip r:embed="rId15">
-                      <a:extLst>
-                        <a:ext uri="{28A0092B-C50C-407E-A947-70E740481C1C}">
-                          <a14:useLocalDpi xmlns:a14="http://schemas.microsoft.com/office/drawing/2010/main" val="0"/>
-                        </a:ext>
-                      </a:extLst>
-                    </a:blip>
-                    <a:stretch>
-                      <a:fillRect/>
-                    </a:stretch>
-                  </pic:blipFill>
-                  <pic:spPr>
-                    <a:xfrm>
-                      <a:off x="0" y="0"/>
-                      <a:ext cx="5760720" cy="4347210"/>
-                    </a:xfrm>
-                    <a:prstGeom prst="rect">
-                      <a:avLst/>
-                    </a:prstGeom>
-                  </pic:spPr>
-                </pic:pic>
-              </a:graphicData>
-            </a:graphic>
-          </wp:inline>
-        </w:drawing>
-      </w:r>
-      <w:r>
-        <w:rPr>
-          <w:noProof/>
-          <w:lang w:eastAsia="pl-PL"/>
-        </w:rPr>
-        <w:lastRenderedPageBreak/>
-        <w:drawing>
-          <wp:inline distT="0" distB="0" distL="0" distR="0">
-            <wp:extent cx="5760720" cy="4347210"/>
-            <wp:effectExtent l="0" t="0" r="0" b="0"/>
-            <wp:docPr id="27" name="Picture 27"/>
-            <wp:cNvGraphicFramePr>
-              <a:graphicFrameLocks xmlns:a="http://schemas.openxmlformats.org/drawingml/2006/main" noChangeAspect="1"/>
-            </wp:cNvGraphicFramePr>
-            <a:graphic xmlns:a="http://schemas.openxmlformats.org/drawingml/2006/main">
-              <a:graphicData uri="http://schemas.openxmlformats.org/drawingml/2006/picture">
-                <pic:pic xmlns:pic="http://schemas.openxmlformats.org/drawingml/2006/picture">
-                  <pic:nvPicPr>
-                    <pic:cNvPr id="27" name="Highpass10.png"/>
                     <pic:cNvPicPr/>
                   </pic:nvPicPr>
                   <pic:blipFill>
@@ -5435,6 +5451,162 @@
           </wp:inline>
         </w:drawing>
       </w:r>
+      <w:r>
+        <w:rPr>
+          <w:noProof/>
+          <w:lang w:eastAsia="pl-PL"/>
+        </w:rPr>
+        <w:drawing>
+          <wp:inline distT="0" distB="0" distL="0" distR="0" wp14:anchorId="75F0BE39" wp14:editId="2FBE86DF">
+            <wp:extent cx="5760720" cy="4170571"/>
+            <wp:effectExtent l="0" t="0" r="0" b="1905"/>
+            <wp:docPr id="6" name="Picture 6" descr="D:\GitHub\EWEF\Cw1Filtry\Rzeczy z maila\obróbka\gornoprzepustowy 1fg.png"/>
+            <wp:cNvGraphicFramePr>
+              <a:graphicFrameLocks xmlns:a="http://schemas.openxmlformats.org/drawingml/2006/main" noChangeAspect="1"/>
+            </wp:cNvGraphicFramePr>
+            <a:graphic xmlns:a="http://schemas.openxmlformats.org/drawingml/2006/main">
+              <a:graphicData uri="http://schemas.openxmlformats.org/drawingml/2006/picture">
+                <pic:pic xmlns:pic="http://schemas.openxmlformats.org/drawingml/2006/picture">
+                  <pic:nvPicPr>
+                    <pic:cNvPr id="0" name="Picture 2" descr="D:\GitHub\EWEF\Cw1Filtry\Rzeczy z maila\obróbka\gornoprzepustowy 1fg.png"/>
+                    <pic:cNvPicPr>
+                      <a:picLocks noChangeAspect="1" noChangeArrowheads="1"/>
+                    </pic:cNvPicPr>
+                  </pic:nvPicPr>
+                  <pic:blipFill>
+                    <a:blip r:embed="rId17">
+                      <a:extLst>
+                        <a:ext uri="{28A0092B-C50C-407E-A947-70E740481C1C}">
+                          <a14:useLocalDpi xmlns:a14="http://schemas.microsoft.com/office/drawing/2010/main" val="0"/>
+                        </a:ext>
+                      </a:extLst>
+                    </a:blip>
+                    <a:srcRect/>
+                    <a:stretch>
+                      <a:fillRect/>
+                    </a:stretch>
+                  </pic:blipFill>
+                  <pic:spPr bwMode="auto">
+                    <a:xfrm>
+                      <a:off x="0" y="0"/>
+                      <a:ext cx="5760720" cy="4170571"/>
+                    </a:xfrm>
+                    <a:prstGeom prst="rect">
+                      <a:avLst/>
+                    </a:prstGeom>
+                    <a:noFill/>
+                    <a:ln>
+                      <a:noFill/>
+                    </a:ln>
+                  </pic:spPr>
+                </pic:pic>
+              </a:graphicData>
+            </a:graphic>
+          </wp:inline>
+        </w:drawing>
+      </w:r>
+      <w:r>
+        <w:rPr>
+          <w:noProof/>
+          <w:lang w:eastAsia="pl-PL"/>
+        </w:rPr>
+        <w:lastRenderedPageBreak/>
+        <w:drawing>
+          <wp:inline distT="0" distB="0" distL="0" distR="0">
+            <wp:extent cx="5760720" cy="4347210"/>
+            <wp:effectExtent l="0" t="0" r="0" b="0"/>
+            <wp:docPr id="27" name="Picture 27"/>
+            <wp:cNvGraphicFramePr>
+              <a:graphicFrameLocks xmlns:a="http://schemas.openxmlformats.org/drawingml/2006/main" noChangeAspect="1"/>
+            </wp:cNvGraphicFramePr>
+            <a:graphic xmlns:a="http://schemas.openxmlformats.org/drawingml/2006/main">
+              <a:graphicData uri="http://schemas.openxmlformats.org/drawingml/2006/picture">
+                <pic:pic xmlns:pic="http://schemas.openxmlformats.org/drawingml/2006/picture">
+                  <pic:nvPicPr>
+                    <pic:cNvPr id="27" name="Highpass10.png"/>
+                    <pic:cNvPicPr/>
+                  </pic:nvPicPr>
+                  <pic:blipFill>
+                    <a:blip r:embed="rId18">
+                      <a:extLst>
+                        <a:ext uri="{28A0092B-C50C-407E-A947-70E740481C1C}">
+                          <a14:useLocalDpi xmlns:a14="http://schemas.microsoft.com/office/drawing/2010/main" val="0"/>
+                        </a:ext>
+                      </a:extLst>
+                    </a:blip>
+                    <a:stretch>
+                      <a:fillRect/>
+                    </a:stretch>
+                  </pic:blipFill>
+                  <pic:spPr>
+                    <a:xfrm>
+                      <a:off x="0" y="0"/>
+                      <a:ext cx="5760720" cy="4347210"/>
+                    </a:xfrm>
+                    <a:prstGeom prst="rect">
+                      <a:avLst/>
+                    </a:prstGeom>
+                  </pic:spPr>
+                </pic:pic>
+              </a:graphicData>
+            </a:graphic>
+          </wp:inline>
+        </w:drawing>
+      </w:r>
+      <w:r>
+        <w:rPr>
+          <w:noProof/>
+          <w:lang w:eastAsia="pl-PL"/>
+        </w:rPr>
+        <w:drawing>
+          <wp:inline distT="0" distB="0" distL="0" distR="0">
+            <wp:extent cx="5762625" cy="4171950"/>
+            <wp:effectExtent l="0" t="0" r="9525" b="0"/>
+            <wp:docPr id="9" name="Picture 9" descr="D:\GitHub\EWEF\Cw1Filtry\Rzeczy z maila\obróbka\gornoprzepustowy 10fg.png"/>
+            <wp:cNvGraphicFramePr>
+              <a:graphicFrameLocks xmlns:a="http://schemas.openxmlformats.org/drawingml/2006/main" noChangeAspect="1"/>
+            </wp:cNvGraphicFramePr>
+            <a:graphic xmlns:a="http://schemas.openxmlformats.org/drawingml/2006/main">
+              <a:graphicData uri="http://schemas.openxmlformats.org/drawingml/2006/picture">
+                <pic:pic xmlns:pic="http://schemas.openxmlformats.org/drawingml/2006/picture">
+                  <pic:nvPicPr>
+                    <pic:cNvPr id="0" name="Picture 3" descr="D:\GitHub\EWEF\Cw1Filtry\Rzeczy z maila\obróbka\gornoprzepustowy 10fg.png"/>
+                    <pic:cNvPicPr>
+                      <a:picLocks noChangeAspect="1" noChangeArrowheads="1"/>
+                    </pic:cNvPicPr>
+                  </pic:nvPicPr>
+                  <pic:blipFill>
+                    <a:blip r:embed="rId19">
+                      <a:extLst>
+                        <a:ext uri="{28A0092B-C50C-407E-A947-70E740481C1C}">
+                          <a14:useLocalDpi xmlns:a14="http://schemas.microsoft.com/office/drawing/2010/main" val="0"/>
+                        </a:ext>
+                      </a:extLst>
+                    </a:blip>
+                    <a:srcRect/>
+                    <a:stretch>
+                      <a:fillRect/>
+                    </a:stretch>
+                  </pic:blipFill>
+                  <pic:spPr bwMode="auto">
+                    <a:xfrm>
+                      <a:off x="0" y="0"/>
+                      <a:ext cx="5762625" cy="4171950"/>
+                    </a:xfrm>
+                    <a:prstGeom prst="rect">
+                      <a:avLst/>
+                    </a:prstGeom>
+                    <a:noFill/>
+                    <a:ln>
+                      <a:noFill/>
+                    </a:ln>
+                  </pic:spPr>
+                </pic:pic>
+              </a:graphicData>
+            </a:graphic>
+          </wp:inline>
+        </w:drawing>
+      </w:r>
     </w:p>
     <w:p>
       <w:pPr>
@@ -5442,6 +5614,7 @@
         <w:jc w:val="both"/>
       </w:pPr>
       <w:r>
+        <w:lastRenderedPageBreak/>
         <w:t>Opracowanie wyników pomiarów – filtr dolnoprzepustowy</w:t>
       </w:r>
     </w:p>
@@ -6818,7 +6991,6 @@
           <w:noProof/>
           <w:lang w:eastAsia="pl-PL"/>
         </w:rPr>
-        <w:lastRenderedPageBreak/>
         <w:drawing>
           <wp:inline distT="0" distB="0" distL="0" distR="0" wp14:anchorId="01BBB79B" wp14:editId="197F5E99">
             <wp:extent cx="5760720" cy="2729865"/>
@@ -6835,7 +7007,7 @@
                     <pic:cNvPicPr/>
                   </pic:nvPicPr>
                   <pic:blipFill>
-                    <a:blip r:embed="rId17"/>
+                    <a:blip r:embed="rId20"/>
                     <a:stretch>
                       <a:fillRect/>
                     </a:stretch>
@@ -7114,6 +7286,14 @@
           <w:noProof/>
           <w:lang w:eastAsia="pl-PL"/>
         </w:rPr>
+        <w:t xml:space="preserve"> Załączono również odpowiednie przebiegi napięciowe zebrane eksperymentalnie (na czarnym tle – przebieg zielony to sygnał wejściowy, przebieg niebieski to sygnał wyjściowy).</w:t>
+      </w:r>
+      <w:r>
+        <w:rPr>
+          <w:noProof/>
+          <w:lang w:eastAsia="pl-PL"/>
+        </w:rPr>
+        <w:lastRenderedPageBreak/>
         <w:drawing>
           <wp:inline distT="0" distB="0" distL="0" distR="0">
             <wp:extent cx="5760720" cy="4347210"/>
@@ -7130,7 +7310,7 @@
                     <pic:cNvPicPr/>
                   </pic:nvPicPr>
                   <pic:blipFill>
-                    <a:blip r:embed="rId18">
+                    <a:blip r:embed="rId21">
                       <a:extLst>
                         <a:ext uri="{28A0092B-C50C-407E-A947-70E740481C1C}">
                           <a14:useLocalDpi xmlns:a14="http://schemas.microsoft.com/office/drawing/2010/main" val="0"/>
@@ -7161,6 +7341,60 @@
           <w:noProof/>
           <w:lang w:eastAsia="pl-PL"/>
         </w:rPr>
+        <w:drawing>
+          <wp:inline distT="0" distB="0" distL="0" distR="0">
+            <wp:extent cx="5762625" cy="4171950"/>
+            <wp:effectExtent l="0" t="0" r="9525" b="0"/>
+            <wp:docPr id="13" name="Picture 13" descr="D:\GitHub\EWEF\Cw1Filtry\Rzeczy z maila\obróbka\dolnoprzepustowy01fg.png"/>
+            <wp:cNvGraphicFramePr>
+              <a:graphicFrameLocks xmlns:a="http://schemas.openxmlformats.org/drawingml/2006/main" noChangeAspect="1"/>
+            </wp:cNvGraphicFramePr>
+            <a:graphic xmlns:a="http://schemas.openxmlformats.org/drawingml/2006/main">
+              <a:graphicData uri="http://schemas.openxmlformats.org/drawingml/2006/picture">
+                <pic:pic xmlns:pic="http://schemas.openxmlformats.org/drawingml/2006/picture">
+                  <pic:nvPicPr>
+                    <pic:cNvPr id="0" name="Picture 5" descr="D:\GitHub\EWEF\Cw1Filtry\Rzeczy z maila\obróbka\dolnoprzepustowy01fg.png"/>
+                    <pic:cNvPicPr>
+                      <a:picLocks noChangeAspect="1" noChangeArrowheads="1"/>
+                    </pic:cNvPicPr>
+                  </pic:nvPicPr>
+                  <pic:blipFill>
+                    <a:blip r:embed="rId22">
+                      <a:extLst>
+                        <a:ext uri="{28A0092B-C50C-407E-A947-70E740481C1C}">
+                          <a14:useLocalDpi xmlns:a14="http://schemas.microsoft.com/office/drawing/2010/main" val="0"/>
+                        </a:ext>
+                      </a:extLst>
+                    </a:blip>
+                    <a:srcRect/>
+                    <a:stretch>
+                      <a:fillRect/>
+                    </a:stretch>
+                  </pic:blipFill>
+                  <pic:spPr bwMode="auto">
+                    <a:xfrm>
+                      <a:off x="0" y="0"/>
+                      <a:ext cx="5762625" cy="4171950"/>
+                    </a:xfrm>
+                    <a:prstGeom prst="rect">
+                      <a:avLst/>
+                    </a:prstGeom>
+                    <a:noFill/>
+                    <a:ln>
+                      <a:noFill/>
+                    </a:ln>
+                  </pic:spPr>
+                </pic:pic>
+              </a:graphicData>
+            </a:graphic>
+          </wp:inline>
+        </w:drawing>
+      </w:r>
+      <w:r>
+        <w:rPr>
+          <w:noProof/>
+          <w:lang w:eastAsia="pl-PL"/>
+        </w:rPr>
         <w:lastRenderedPageBreak/>
         <w:drawing>
           <wp:inline distT="0" distB="0" distL="0" distR="0">
@@ -7178,7 +7412,7 @@
                     <pic:cNvPicPr/>
                   </pic:nvPicPr>
                   <pic:blipFill>
-                    <a:blip r:embed="rId19">
+                    <a:blip r:embed="rId23">
                       <a:extLst>
                         <a:ext uri="{28A0092B-C50C-407E-A947-70E740481C1C}">
                           <a14:useLocalDpi xmlns:a14="http://schemas.microsoft.com/office/drawing/2010/main" val="0"/>
@@ -7211,6 +7445,61 @@
         </w:rPr>
         <w:drawing>
           <wp:inline distT="0" distB="0" distL="0" distR="0">
+            <wp:extent cx="5762625" cy="4171950"/>
+            <wp:effectExtent l="0" t="0" r="9525" b="0"/>
+            <wp:docPr id="14" name="Picture 14" descr="D:\GitHub\EWEF\Cw1Filtry\Rzeczy z maila\obróbka\dolnoprzepustowy 1fg.png"/>
+            <wp:cNvGraphicFramePr>
+              <a:graphicFrameLocks xmlns:a="http://schemas.openxmlformats.org/drawingml/2006/main" noChangeAspect="1"/>
+            </wp:cNvGraphicFramePr>
+            <a:graphic xmlns:a="http://schemas.openxmlformats.org/drawingml/2006/main">
+              <a:graphicData uri="http://schemas.openxmlformats.org/drawingml/2006/picture">
+                <pic:pic xmlns:pic="http://schemas.openxmlformats.org/drawingml/2006/picture">
+                  <pic:nvPicPr>
+                    <pic:cNvPr id="0" name="Picture 6" descr="D:\GitHub\EWEF\Cw1Filtry\Rzeczy z maila\obróbka\dolnoprzepustowy 1fg.png"/>
+                    <pic:cNvPicPr>
+                      <a:picLocks noChangeAspect="1" noChangeArrowheads="1"/>
+                    </pic:cNvPicPr>
+                  </pic:nvPicPr>
+                  <pic:blipFill>
+                    <a:blip r:embed="rId24">
+                      <a:extLst>
+                        <a:ext uri="{28A0092B-C50C-407E-A947-70E740481C1C}">
+                          <a14:useLocalDpi xmlns:a14="http://schemas.microsoft.com/office/drawing/2010/main" val="0"/>
+                        </a:ext>
+                      </a:extLst>
+                    </a:blip>
+                    <a:srcRect/>
+                    <a:stretch>
+                      <a:fillRect/>
+                    </a:stretch>
+                  </pic:blipFill>
+                  <pic:spPr bwMode="auto">
+                    <a:xfrm>
+                      <a:off x="0" y="0"/>
+                      <a:ext cx="5762625" cy="4171950"/>
+                    </a:xfrm>
+                    <a:prstGeom prst="rect">
+                      <a:avLst/>
+                    </a:prstGeom>
+                    <a:noFill/>
+                    <a:ln>
+                      <a:noFill/>
+                    </a:ln>
+                  </pic:spPr>
+                </pic:pic>
+              </a:graphicData>
+            </a:graphic>
+          </wp:inline>
+        </w:drawing>
+      </w:r>
+      <w:r>
+        <w:rPr>
+          <w:noProof/>
+          <w:lang w:eastAsia="pl-PL"/>
+        </w:rPr>
+        <w:lastRenderedPageBreak/>
+        <w:drawing>
+          <wp:inline distT="0" distB="0" distL="0" distR="0">
             <wp:extent cx="5760720" cy="4347210"/>
             <wp:effectExtent l="0" t="0" r="0" b="0"/>
             <wp:docPr id="30" name="Picture 30"/>
@@ -7225,7 +7514,7 @@
                     <pic:cNvPicPr/>
                   </pic:nvPicPr>
                   <pic:blipFill>
-                    <a:blip r:embed="rId20">
+                    <a:blip r:embed="rId25">
                       <a:extLst>
                         <a:ext uri="{28A0092B-C50C-407E-A947-70E740481C1C}">
                           <a14:useLocalDpi xmlns:a14="http://schemas.microsoft.com/office/drawing/2010/main" val="0"/>
@@ -7251,6 +7540,60 @@
           </wp:inline>
         </w:drawing>
       </w:r>
+      <w:r>
+        <w:rPr>
+          <w:noProof/>
+          <w:lang w:eastAsia="pl-PL"/>
+        </w:rPr>
+        <w:drawing>
+          <wp:inline distT="0" distB="0" distL="0" distR="0">
+            <wp:extent cx="5762625" cy="4171950"/>
+            <wp:effectExtent l="0" t="0" r="9525" b="0"/>
+            <wp:docPr id="15" name="Picture 15" descr="D:\GitHub\EWEF\Cw1Filtry\Rzeczy z maila\obróbka\dolnoprzepustowy 10fg.png"/>
+            <wp:cNvGraphicFramePr>
+              <a:graphicFrameLocks xmlns:a="http://schemas.openxmlformats.org/drawingml/2006/main" noChangeAspect="1"/>
+            </wp:cNvGraphicFramePr>
+            <a:graphic xmlns:a="http://schemas.openxmlformats.org/drawingml/2006/main">
+              <a:graphicData uri="http://schemas.openxmlformats.org/drawingml/2006/picture">
+                <pic:pic xmlns:pic="http://schemas.openxmlformats.org/drawingml/2006/picture">
+                  <pic:nvPicPr>
+                    <pic:cNvPr id="0" name="Picture 7" descr="D:\GitHub\EWEF\Cw1Filtry\Rzeczy z maila\obróbka\dolnoprzepustowy 10fg.png"/>
+                    <pic:cNvPicPr>
+                      <a:picLocks noChangeAspect="1" noChangeArrowheads="1"/>
+                    </pic:cNvPicPr>
+                  </pic:nvPicPr>
+                  <pic:blipFill>
+                    <a:blip r:embed="rId26">
+                      <a:extLst>
+                        <a:ext uri="{28A0092B-C50C-407E-A947-70E740481C1C}">
+                          <a14:useLocalDpi xmlns:a14="http://schemas.microsoft.com/office/drawing/2010/main" val="0"/>
+                        </a:ext>
+                      </a:extLst>
+                    </a:blip>
+                    <a:srcRect/>
+                    <a:stretch>
+                      <a:fillRect/>
+                    </a:stretch>
+                  </pic:blipFill>
+                  <pic:spPr bwMode="auto">
+                    <a:xfrm>
+                      <a:off x="0" y="0"/>
+                      <a:ext cx="5762625" cy="4171950"/>
+                    </a:xfrm>
+                    <a:prstGeom prst="rect">
+                      <a:avLst/>
+                    </a:prstGeom>
+                    <a:noFill/>
+                    <a:ln>
+                      <a:noFill/>
+                    </a:ln>
+                  </pic:spPr>
+                </pic:pic>
+              </a:graphicData>
+            </a:graphic>
+          </wp:inline>
+        </w:drawing>
+      </w:r>
     </w:p>
     <w:p>
       <w:pPr>
@@ -8515,7 +8858,7 @@
                     <pic:cNvPicPr/>
                   </pic:nvPicPr>
                   <pic:blipFill>
-                    <a:blip r:embed="rId21"/>
+                    <a:blip r:embed="rId27"/>
                     <a:stretch>
                       <a:fillRect/>
                     </a:stretch>
@@ -8850,6 +9193,13 @@
         </w:rPr>
         <w:t>, 12500 Hz.</w:t>
       </w:r>
+      <w:r>
+        <w:rPr>
+          <w:noProof/>
+          <w:lang w:eastAsia="pl-PL"/>
+        </w:rPr>
+        <w:t xml:space="preserve"> Załączono również odpowiednie przebiegi napięciowe zebrane eksperymentalnie (na czarnym tle – przebieg zielony to sygnał wejściowy, przebieg niebieski to sygnał wyjściowy).</w:t>
+      </w:r>
     </w:p>
     <w:p>
       <w:pPr>
@@ -8884,7 +9234,7 @@
                     <pic:cNvPicPr/>
                   </pic:nvPicPr>
                   <pic:blipFill>
-                    <a:blip r:embed="rId22">
+                    <a:blip r:embed="rId28">
                       <a:extLst>
                         <a:ext uri="{28A0092B-C50C-407E-A947-70E740481C1C}">
                           <a14:useLocalDpi xmlns:a14="http://schemas.microsoft.com/office/drawing/2010/main" val="0"/>
@@ -8917,6 +9267,61 @@
         </w:rPr>
         <w:drawing>
           <wp:inline distT="0" distB="0" distL="0" distR="0">
+            <wp:extent cx="5762625" cy="4171950"/>
+            <wp:effectExtent l="0" t="0" r="9525" b="0"/>
+            <wp:docPr id="16" name="Picture 16" descr="D:\GitHub\EWEF\Cw1Filtry\Rzeczy z maila\obróbka\bezkompensacji01fg.png"/>
+            <wp:cNvGraphicFramePr>
+              <a:graphicFrameLocks xmlns:a="http://schemas.openxmlformats.org/drawingml/2006/main" noChangeAspect="1"/>
+            </wp:cNvGraphicFramePr>
+            <a:graphic xmlns:a="http://schemas.openxmlformats.org/drawingml/2006/main">
+              <a:graphicData uri="http://schemas.openxmlformats.org/drawingml/2006/picture">
+                <pic:pic xmlns:pic="http://schemas.openxmlformats.org/drawingml/2006/picture">
+                  <pic:nvPicPr>
+                    <pic:cNvPr id="0" name="Picture 8" descr="D:\GitHub\EWEF\Cw1Filtry\Rzeczy z maila\obróbka\bezkompensacji01fg.png"/>
+                    <pic:cNvPicPr>
+                      <a:picLocks noChangeAspect="1" noChangeArrowheads="1"/>
+                    </pic:cNvPicPr>
+                  </pic:nvPicPr>
+                  <pic:blipFill>
+                    <a:blip r:embed="rId29">
+                      <a:extLst>
+                        <a:ext uri="{28A0092B-C50C-407E-A947-70E740481C1C}">
+                          <a14:useLocalDpi xmlns:a14="http://schemas.microsoft.com/office/drawing/2010/main" val="0"/>
+                        </a:ext>
+                      </a:extLst>
+                    </a:blip>
+                    <a:srcRect/>
+                    <a:stretch>
+                      <a:fillRect/>
+                    </a:stretch>
+                  </pic:blipFill>
+                  <pic:spPr bwMode="auto">
+                    <a:xfrm>
+                      <a:off x="0" y="0"/>
+                      <a:ext cx="5762625" cy="4171950"/>
+                    </a:xfrm>
+                    <a:prstGeom prst="rect">
+                      <a:avLst/>
+                    </a:prstGeom>
+                    <a:noFill/>
+                    <a:ln>
+                      <a:noFill/>
+                    </a:ln>
+                  </pic:spPr>
+                </pic:pic>
+              </a:graphicData>
+            </a:graphic>
+          </wp:inline>
+        </w:drawing>
+      </w:r>
+      <w:r>
+        <w:rPr>
+          <w:noProof/>
+          <w:lang w:eastAsia="pl-PL"/>
+        </w:rPr>
+        <w:lastRenderedPageBreak/>
+        <w:drawing>
+          <wp:inline distT="0" distB="0" distL="0" distR="0">
             <wp:extent cx="5760720" cy="4347210"/>
             <wp:effectExtent l="0" t="0" r="0" b="0"/>
             <wp:docPr id="32" name="Picture 32"/>
@@ -8931,7 +9336,7 @@
                     <pic:cNvPicPr/>
                   </pic:nvPicPr>
                   <pic:blipFill>
-                    <a:blip r:embed="rId23">
+                    <a:blip r:embed="rId30">
                       <a:extLst>
                         <a:ext uri="{28A0092B-C50C-407E-A947-70E740481C1C}">
                           <a14:useLocalDpi xmlns:a14="http://schemas.microsoft.com/office/drawing/2010/main" val="0"/>
@@ -8962,6 +9367,60 @@
           <w:noProof/>
           <w:lang w:eastAsia="pl-PL"/>
         </w:rPr>
+        <w:drawing>
+          <wp:inline distT="0" distB="0" distL="0" distR="0">
+            <wp:extent cx="5762625" cy="4171950"/>
+            <wp:effectExtent l="0" t="0" r="9525" b="0"/>
+            <wp:docPr id="17" name="Picture 17" descr="D:\GitHub\EWEF\Cw1Filtry\Rzeczy z maila\obróbka\bezkompensacji 1fg.png"/>
+            <wp:cNvGraphicFramePr>
+              <a:graphicFrameLocks xmlns:a="http://schemas.openxmlformats.org/drawingml/2006/main" noChangeAspect="1"/>
+            </wp:cNvGraphicFramePr>
+            <a:graphic xmlns:a="http://schemas.openxmlformats.org/drawingml/2006/main">
+              <a:graphicData uri="http://schemas.openxmlformats.org/drawingml/2006/picture">
+                <pic:pic xmlns:pic="http://schemas.openxmlformats.org/drawingml/2006/picture">
+                  <pic:nvPicPr>
+                    <pic:cNvPr id="0" name="Picture 9" descr="D:\GitHub\EWEF\Cw1Filtry\Rzeczy z maila\obróbka\bezkompensacji 1fg.png"/>
+                    <pic:cNvPicPr>
+                      <a:picLocks noChangeAspect="1" noChangeArrowheads="1"/>
+                    </pic:cNvPicPr>
+                  </pic:nvPicPr>
+                  <pic:blipFill>
+                    <a:blip r:embed="rId31">
+                      <a:extLst>
+                        <a:ext uri="{28A0092B-C50C-407E-A947-70E740481C1C}">
+                          <a14:useLocalDpi xmlns:a14="http://schemas.microsoft.com/office/drawing/2010/main" val="0"/>
+                        </a:ext>
+                      </a:extLst>
+                    </a:blip>
+                    <a:srcRect/>
+                    <a:stretch>
+                      <a:fillRect/>
+                    </a:stretch>
+                  </pic:blipFill>
+                  <pic:spPr bwMode="auto">
+                    <a:xfrm>
+                      <a:off x="0" y="0"/>
+                      <a:ext cx="5762625" cy="4171950"/>
+                    </a:xfrm>
+                    <a:prstGeom prst="rect">
+                      <a:avLst/>
+                    </a:prstGeom>
+                    <a:noFill/>
+                    <a:ln>
+                      <a:noFill/>
+                    </a:ln>
+                  </pic:spPr>
+                </pic:pic>
+              </a:graphicData>
+            </a:graphic>
+          </wp:inline>
+        </w:drawing>
+      </w:r>
+      <w:r>
+        <w:rPr>
+          <w:noProof/>
+          <w:lang w:eastAsia="pl-PL"/>
+        </w:rPr>
         <w:lastRenderedPageBreak/>
         <w:drawing>
           <wp:inline distT="0" distB="0" distL="0" distR="0">
@@ -8979,7 +9438,7 @@
                     <pic:cNvPicPr/>
                   </pic:nvPicPr>
                   <pic:blipFill>
-                    <a:blip r:embed="rId24">
+                    <a:blip r:embed="rId32">
                       <a:extLst>
                         <a:ext uri="{28A0092B-C50C-407E-A947-70E740481C1C}">
                           <a14:useLocalDpi xmlns:a14="http://schemas.microsoft.com/office/drawing/2010/main" val="0"/>
@@ -9005,6 +9464,62 @@
           </wp:inline>
         </w:drawing>
       </w:r>
+      <w:bookmarkStart w:id="0" w:name="_GoBack"/>
+      <w:bookmarkEnd w:id="0"/>
+      <w:r>
+        <w:rPr>
+          <w:noProof/>
+          <w:lang w:eastAsia="pl-PL"/>
+        </w:rPr>
+        <w:drawing>
+          <wp:inline distT="0" distB="0" distL="0" distR="0">
+            <wp:extent cx="5762625" cy="4171950"/>
+            <wp:effectExtent l="0" t="0" r="9525" b="0"/>
+            <wp:docPr id="18" name="Picture 18" descr="D:\GitHub\EWEF\Cw1Filtry\Rzeczy z maila\obróbka\bezkompensacji 10fg.png"/>
+            <wp:cNvGraphicFramePr>
+              <a:graphicFrameLocks xmlns:a="http://schemas.openxmlformats.org/drawingml/2006/main" noChangeAspect="1"/>
+            </wp:cNvGraphicFramePr>
+            <a:graphic xmlns:a="http://schemas.openxmlformats.org/drawingml/2006/main">
+              <a:graphicData uri="http://schemas.openxmlformats.org/drawingml/2006/picture">
+                <pic:pic xmlns:pic="http://schemas.openxmlformats.org/drawingml/2006/picture">
+                  <pic:nvPicPr>
+                    <pic:cNvPr id="0" name="Picture 10" descr="D:\GitHub\EWEF\Cw1Filtry\Rzeczy z maila\obróbka\bezkompensacji 10fg.png"/>
+                    <pic:cNvPicPr>
+                      <a:picLocks noChangeAspect="1" noChangeArrowheads="1"/>
+                    </pic:cNvPicPr>
+                  </pic:nvPicPr>
+                  <pic:blipFill>
+                    <a:blip r:embed="rId33">
+                      <a:extLst>
+                        <a:ext uri="{28A0092B-C50C-407E-A947-70E740481C1C}">
+                          <a14:useLocalDpi xmlns:a14="http://schemas.microsoft.com/office/drawing/2010/main" val="0"/>
+                        </a:ext>
+                      </a:extLst>
+                    </a:blip>
+                    <a:srcRect/>
+                    <a:stretch>
+                      <a:fillRect/>
+                    </a:stretch>
+                  </pic:blipFill>
+                  <pic:spPr bwMode="auto">
+                    <a:xfrm>
+                      <a:off x="0" y="0"/>
+                      <a:ext cx="5762625" cy="4171950"/>
+                    </a:xfrm>
+                    <a:prstGeom prst="rect">
+                      <a:avLst/>
+                    </a:prstGeom>
+                    <a:noFill/>
+                    <a:ln>
+                      <a:noFill/>
+                    </a:ln>
+                  </pic:spPr>
+                </pic:pic>
+              </a:graphicData>
+            </a:graphic>
+          </wp:inline>
+        </w:drawing>
+      </w:r>
     </w:p>
     <w:p>
       <w:pPr>
@@ -9020,6 +9535,7 @@
           <w:noProof/>
           <w:lang w:eastAsia="pl-PL"/>
         </w:rPr>
+        <w:lastRenderedPageBreak/>
         <w:t>Opracowanie danych doświadczalnych – dzielnik kompensowany</w:t>
       </w:r>
     </w:p>
@@ -9795,7 +10311,6 @@
           <w:noProof/>
           <w:lang w:eastAsia="pl-PL"/>
         </w:rPr>
-        <w:lastRenderedPageBreak/>
         <w:drawing>
           <wp:inline distT="0" distB="0" distL="0" distR="0" wp14:anchorId="42BED469" wp14:editId="2DE79856">
             <wp:extent cx="5760720" cy="3314700"/>
@@ -9812,7 +10327,7 @@
                     <pic:cNvPicPr/>
                   </pic:nvPicPr>
                   <pic:blipFill>
-                    <a:blip r:embed="rId25"/>
+                    <a:blip r:embed="rId34"/>
                     <a:stretch>
                       <a:fillRect/>
                     </a:stretch>
@@ -9966,6 +10481,13 @@
           <w:noProof/>
           <w:lang w:eastAsia="pl-PL"/>
         </w:rPr>
+        <w:t xml:space="preserve"> Niestety przy wykonywaniu ćwiczenia zapomniano o zdjęciu przebiegów czasowych dla dzielnika skompensowanego.</w:t>
+      </w:r>
+      <w:r>
+        <w:rPr>
+          <w:noProof/>
+          <w:lang w:eastAsia="pl-PL"/>
+        </w:rPr>
         <w:lastRenderedPageBreak/>
         <w:drawing>
           <wp:inline distT="0" distB="0" distL="0" distR="0">
@@ -9983,7 +10505,7 @@
                     <pic:cNvPicPr/>
                   </pic:nvPicPr>
                   <pic:blipFill>
-                    <a:blip r:embed="rId26">
+                    <a:blip r:embed="rId35">
                       <a:extLst>
                         <a:ext uri="{28A0092B-C50C-407E-A947-70E740481C1C}">
                           <a14:useLocalDpi xmlns:a14="http://schemas.microsoft.com/office/drawing/2010/main" val="0"/>
@@ -10030,7 +10552,7 @@
                     <pic:cNvPicPr/>
                   </pic:nvPicPr>
                   <pic:blipFill>
-                    <a:blip r:embed="rId27">
+                    <a:blip r:embed="rId36">
                       <a:extLst>
                         <a:ext uri="{28A0092B-C50C-407E-A947-70E740481C1C}">
                           <a14:useLocalDpi xmlns:a14="http://schemas.microsoft.com/office/drawing/2010/main" val="0"/>
@@ -10078,7 +10600,7 @@
                     <pic:cNvPicPr/>
                   </pic:nvPicPr>
                   <pic:blipFill>
-                    <a:blip r:embed="rId28">
+                    <a:blip r:embed="rId37">
                       <a:extLst>
                         <a:ext uri="{28A0092B-C50C-407E-A947-70E740481C1C}">
                           <a14:useLocalDpi xmlns:a14="http://schemas.microsoft.com/office/drawing/2010/main" val="0"/>
@@ -10896,8 +11418,6 @@
       <w:r>
         <w:t>Zależności tej praktycznie nie obserwuje się w układzie skompensowanym, dla którego występuje jedynie niewielkie zakrzywienie napięcia wyjściowego dla częstotliwości granicznej.</w:t>
       </w:r>
-      <w:bookmarkStart w:id="0" w:name="_GoBack"/>
-      <w:bookmarkEnd w:id="0"/>
     </w:p>
     <w:sectPr>
       <w:type w:val="continuous"/>
@@ -10971,7 +11491,7 @@
           <w:rPr>
             <w:noProof/>
           </w:rPr>
-          <w:t>15</w:t>
+          <w:t>19</w:t>
         </w:r>
         <w:r>
           <w:rPr>
@@ -12458,7 +12978,7 @@
 </file>
 
 <file path=customXml/itemProps1.xml><?xml version="1.0" encoding="utf-8"?>
-<ds:datastoreItem xmlns:ds="http://schemas.openxmlformats.org/officeDocument/2006/customXml" ds:itemID="{411B5271-4A3D-48F0-AD26-EAA39AFDD33D}">
+<ds:datastoreItem xmlns:ds="http://schemas.openxmlformats.org/officeDocument/2006/customXml" ds:itemID="{9EF17F2A-8B40-438F-9391-5A96C14DC216}">
   <ds:schemaRefs>
     <ds:schemaRef ds:uri="http://schemas.openxmlformats.org/officeDocument/2006/bibliography"/>
   </ds:schemaRefs>

</xml_diff>